<commit_message>
Updated Page Numbers in Table of Contents
</commit_message>
<xml_diff>
--- a/Architecture Design Specification - Sight By Touch.docx
+++ b/Architecture Design Specification - Sight By Touch.docx
@@ -435,7 +435,7 @@
         <w:rPr>
           <w:noProof/>
         </w:rPr>
-        <w:t>5</w:t>
+        <w:t>4</w:t>
       </w:r>
       <w:r>
         <w:rPr>
@@ -507,7 +507,7 @@
         <w:rPr>
           <w:noProof/>
         </w:rPr>
-        <w:t>6</w:t>
+        <w:t>5</w:t>
       </w:r>
       <w:r>
         <w:rPr>
@@ -567,7 +567,7 @@
         <w:rPr>
           <w:noProof/>
         </w:rPr>
-        <w:t>7</w:t>
+        <w:t>6</w:t>
       </w:r>
       <w:r>
         <w:rPr>
@@ -642,7 +642,7 @@
         <w:rPr>
           <w:noProof/>
         </w:rPr>
-        <w:t>8</w:t>
+        <w:t>7</w:t>
       </w:r>
       <w:r>
         <w:rPr>
@@ -716,7 +716,7 @@
         <w:rPr>
           <w:noProof/>
         </w:rPr>
-        <w:t>8</w:t>
+        <w:t>7</w:t>
       </w:r>
       <w:r>
         <w:rPr>
@@ -790,7 +790,7 @@
         <w:rPr>
           <w:noProof/>
         </w:rPr>
-        <w:t>8</w:t>
+        <w:t>7</w:t>
       </w:r>
       <w:r>
         <w:rPr>
@@ -864,7 +864,7 @@
         <w:rPr>
           <w:noProof/>
         </w:rPr>
-        <w:t>9</w:t>
+        <w:t>8</w:t>
       </w:r>
       <w:r>
         <w:rPr>
@@ -938,7 +938,7 @@
         <w:rPr>
           <w:noProof/>
         </w:rPr>
-        <w:t>10</w:t>
+        <w:t>9</w:t>
       </w:r>
       <w:r>
         <w:rPr>
@@ -1013,7 +1013,7 @@
         <w:rPr>
           <w:noProof/>
         </w:rPr>
-        <w:t>12</w:t>
+        <w:t>11</w:t>
       </w:r>
       <w:r>
         <w:rPr>
@@ -1087,7 +1087,7 @@
         <w:rPr>
           <w:noProof/>
         </w:rPr>
-        <w:t>12</w:t>
+        <w:t>11</w:t>
       </w:r>
       <w:r>
         <w:rPr>
@@ -1161,7 +1161,7 @@
         <w:rPr>
           <w:noProof/>
         </w:rPr>
-        <w:t>12</w:t>
+        <w:t>11</w:t>
       </w:r>
       <w:r>
         <w:rPr>
@@ -1236,7 +1236,7 @@
         <w:rPr>
           <w:noProof/>
         </w:rPr>
-        <w:t>12</w:t>
+        <w:t>11</w:t>
       </w:r>
       <w:r>
         <w:rPr>
@@ -1311,7 +1311,7 @@
         <w:rPr>
           <w:noProof/>
         </w:rPr>
-        <w:t>12</w:t>
+        <w:t>11</w:t>
       </w:r>
       <w:r>
         <w:rPr>
@@ -1386,7 +1386,7 @@
         <w:rPr>
           <w:noProof/>
         </w:rPr>
-        <w:t>12</w:t>
+        <w:t>11</w:t>
       </w:r>
       <w:r>
         <w:rPr>
@@ -1461,7 +1461,7 @@
         <w:rPr>
           <w:noProof/>
         </w:rPr>
-        <w:t>13</w:t>
+        <w:t>12</w:t>
       </w:r>
       <w:r>
         <w:rPr>
@@ -1536,7 +1536,7 @@
         <w:rPr>
           <w:noProof/>
         </w:rPr>
-        <w:t>13</w:t>
+        <w:t>12</w:t>
       </w:r>
       <w:r>
         <w:rPr>
@@ -1611,7 +1611,7 @@
         <w:rPr>
           <w:noProof/>
         </w:rPr>
-        <w:t>13</w:t>
+        <w:t>12</w:t>
       </w:r>
       <w:r>
         <w:rPr>
@@ -1685,7 +1685,7 @@
         <w:rPr>
           <w:noProof/>
         </w:rPr>
-        <w:t>13</w:t>
+        <w:t>12</w:t>
       </w:r>
       <w:r>
         <w:rPr>
@@ -1759,7 +1759,7 @@
         <w:rPr>
           <w:noProof/>
         </w:rPr>
-        <w:t>14</w:t>
+        <w:t>13</w:t>
       </w:r>
       <w:r>
         <w:rPr>
@@ -1834,7 +1834,7 @@
         <w:rPr>
           <w:noProof/>
         </w:rPr>
-        <w:t>15</w:t>
+        <w:t>14</w:t>
       </w:r>
       <w:r>
         <w:rPr>
@@ -1908,7 +1908,7 @@
         <w:rPr>
           <w:noProof/>
         </w:rPr>
-        <w:t>15</w:t>
+        <w:t>14</w:t>
       </w:r>
       <w:r>
         <w:rPr>
@@ -1982,7 +1982,7 @@
         <w:rPr>
           <w:noProof/>
         </w:rPr>
-        <w:t>15</w:t>
+        <w:t>14</w:t>
       </w:r>
       <w:r>
         <w:rPr>
@@ -2056,7 +2056,7 @@
         <w:rPr>
           <w:noProof/>
         </w:rPr>
-        <w:t>16</w:t>
+        <w:t>15</w:t>
       </w:r>
       <w:r>
         <w:rPr>
@@ -2082,6 +2082,7 @@
         <w:rPr>
           <w:noProof/>
         </w:rPr>
+        <w:lastRenderedPageBreak/>
         <w:t>4.</w:t>
       </w:r>
       <w:r>
@@ -2131,7 +2132,7 @@
         <w:rPr>
           <w:noProof/>
         </w:rPr>
-        <w:t>17</w:t>
+        <w:t>16</w:t>
       </w:r>
       <w:r>
         <w:rPr>
@@ -2205,7 +2206,7 @@
         <w:rPr>
           <w:noProof/>
         </w:rPr>
-        <w:t>17</w:t>
+        <w:t>16</w:t>
       </w:r>
       <w:r>
         <w:rPr>
@@ -2692,6 +2693,8 @@
         </w:rPr>
         <w:t>On/Off Notification</w:t>
       </w:r>
+      <w:bookmarkStart w:id="1" w:name="_GoBack"/>
+      <w:bookmarkEnd w:id="1"/>
       <w:r>
         <w:rPr>
           <w:noProof/>
@@ -3656,11 +3659,12 @@
       <w:pPr>
         <w:pStyle w:val="Heading1"/>
       </w:pPr>
-      <w:bookmarkStart w:id="1" w:name="_Toc251600512"/>
-      <w:r>
+      <w:bookmarkStart w:id="2" w:name="_Toc251600512"/>
+      <w:r>
+        <w:lastRenderedPageBreak/>
         <w:t>Document Revision History</w:t>
       </w:r>
-      <w:bookmarkEnd w:id="1"/>
+      <w:bookmarkEnd w:id="2"/>
     </w:p>
     <w:tbl>
       <w:tblPr>
@@ -4395,7 +4399,7 @@
       <w:pPr>
         <w:pStyle w:val="Heading1"/>
       </w:pPr>
-      <w:bookmarkStart w:id="2" w:name="_Toc251600513"/>
+      <w:bookmarkStart w:id="3" w:name="_Toc251600513"/>
       <w:r>
         <w:lastRenderedPageBreak/>
         <w:t>Li</w:t>
@@ -4409,7 +4413,7 @@
       <w:r>
         <w:t>t of Figures</w:t>
       </w:r>
-      <w:bookmarkEnd w:id="2"/>
+      <w:bookmarkEnd w:id="3"/>
     </w:p>
     <w:p>
       <w:pPr>
@@ -4732,12 +4736,12 @@
       <w:pPr>
         <w:pStyle w:val="Heading1"/>
       </w:pPr>
-      <w:bookmarkStart w:id="3" w:name="_Toc251600514"/>
+      <w:bookmarkStart w:id="4" w:name="_Toc251600514"/>
       <w:r>
         <w:lastRenderedPageBreak/>
         <w:t>List of Tables</w:t>
       </w:r>
-      <w:bookmarkEnd w:id="3"/>
+      <w:bookmarkEnd w:id="4"/>
     </w:p>
     <w:p>
       <w:pPr>
@@ -5329,7 +5333,7 @@
       <w:pPr>
         <w:pStyle w:val="Heading1"/>
       </w:pPr>
-      <w:bookmarkStart w:id="4" w:name="_Toc251600515"/>
+      <w:bookmarkStart w:id="5" w:name="_Toc251600515"/>
       <w:r>
         <w:lastRenderedPageBreak/>
         <w:t>1.</w:t>
@@ -5340,7 +5344,7 @@
       <w:r>
         <w:t>Introduction</w:t>
       </w:r>
-      <w:bookmarkEnd w:id="4"/>
+      <w:bookmarkEnd w:id="5"/>
     </w:p>
     <w:p>
       <w:pPr>
@@ -5350,14 +5354,14 @@
           <w:numId w:val="1"/>
         </w:numPr>
       </w:pPr>
-      <w:bookmarkStart w:id="5" w:name="_Toc251600516"/>
+      <w:bookmarkStart w:id="6" w:name="_Toc251600516"/>
       <w:r>
         <w:t>Purpose</w:t>
       </w:r>
       <w:r>
         <w:t xml:space="preserve"> and Use</w:t>
       </w:r>
-      <w:bookmarkEnd w:id="5"/>
+      <w:bookmarkEnd w:id="6"/>
     </w:p>
     <w:p>
       <w:r>
@@ -5390,11 +5394,11 @@
           <w:numId w:val="1"/>
         </w:numPr>
       </w:pPr>
-      <w:bookmarkStart w:id="6" w:name="_Toc251600517"/>
+      <w:bookmarkStart w:id="7" w:name="_Toc251600517"/>
       <w:r>
         <w:t>Product Concept</w:t>
       </w:r>
-      <w:bookmarkEnd w:id="6"/>
+      <w:bookmarkEnd w:id="7"/>
     </w:p>
     <w:p>
       <w:r>
@@ -5430,12 +5434,12 @@
           <w:numId w:val="1"/>
         </w:numPr>
       </w:pPr>
-      <w:bookmarkStart w:id="7" w:name="_Toc251600518"/>
+      <w:bookmarkStart w:id="8" w:name="_Toc251600518"/>
       <w:r>
         <w:lastRenderedPageBreak/>
         <w:t>Product Scope</w:t>
       </w:r>
-      <w:bookmarkEnd w:id="7"/>
+      <w:bookmarkEnd w:id="8"/>
     </w:p>
     <w:p>
       <w:r>
@@ -5602,12 +5606,12 @@
           <w:numId w:val="1"/>
         </w:numPr>
       </w:pPr>
-      <w:bookmarkStart w:id="8" w:name="_Toc251600519"/>
+      <w:bookmarkStart w:id="9" w:name="_Toc251600519"/>
       <w:r>
         <w:lastRenderedPageBreak/>
         <w:t>Key Requirements</w:t>
       </w:r>
-      <w:bookmarkEnd w:id="8"/>
+      <w:bookmarkEnd w:id="9"/>
     </w:p>
     <w:p>
       <w:pPr>
@@ -6978,7 +6982,7 @@
           <w:bCs/>
         </w:rPr>
       </w:pPr>
-      <w:bookmarkStart w:id="9" w:name="_Toc251600520"/>
+      <w:bookmarkStart w:id="10" w:name="_Toc251600520"/>
       <w:r>
         <w:rPr>
           <w:rStyle w:val="Strong"/>
@@ -7004,7 +7008,7 @@
         </w:rPr>
         <w:t>Meta Architecture</w:t>
       </w:r>
-      <w:bookmarkEnd w:id="9"/>
+      <w:bookmarkEnd w:id="10"/>
     </w:p>
     <w:p>
       <w:r>
@@ -7063,7 +7067,7 @@
       <w:pPr>
         <w:pStyle w:val="Heading2"/>
       </w:pPr>
-      <w:bookmarkStart w:id="10" w:name="_Toc251600521"/>
+      <w:bookmarkStart w:id="11" w:name="_Toc251600521"/>
       <w:r>
         <w:t>2.1</w:t>
       </w:r>
@@ -7071,7 +7075,7 @@
         <w:tab/>
         <w:t>Architectural Vision</w:t>
       </w:r>
-      <w:bookmarkEnd w:id="10"/>
+      <w:bookmarkEnd w:id="11"/>
     </w:p>
     <w:p>
       <w:r>
@@ -7154,7 +7158,7 @@
       <w:pPr>
         <w:pStyle w:val="Heading2"/>
       </w:pPr>
-      <w:bookmarkStart w:id="11" w:name="_Toc251600522"/>
+      <w:bookmarkStart w:id="12" w:name="_Toc251600522"/>
       <w:r>
         <w:t>2.2</w:t>
       </w:r>
@@ -7162,7 +7166,7 @@
         <w:tab/>
         <w:t>Guiding Principles</w:t>
       </w:r>
-      <w:bookmarkEnd w:id="11"/>
+      <w:bookmarkEnd w:id="12"/>
     </w:p>
     <w:p>
       <w:pPr>
@@ -7178,7 +7182,7 @@
       <w:r>
         <w:tab/>
       </w:r>
-      <w:bookmarkStart w:id="12" w:name="_Toc251600523"/>
+      <w:bookmarkStart w:id="13" w:name="_Toc251600523"/>
       <w:r>
         <w:t>2.2.1</w:t>
       </w:r>
@@ -7192,7 +7196,7 @@
         </w:rPr>
         <w:t>Usability</w:t>
       </w:r>
-      <w:bookmarkEnd w:id="12"/>
+      <w:bookmarkEnd w:id="13"/>
     </w:p>
     <w:p>
       <w:pPr>
@@ -7221,7 +7225,7 @@
       <w:r>
         <w:tab/>
       </w:r>
-      <w:bookmarkStart w:id="13" w:name="_Toc251600524"/>
+      <w:bookmarkStart w:id="14" w:name="_Toc251600524"/>
       <w:r>
         <w:t>2.2.2</w:t>
       </w:r>
@@ -7235,7 +7239,7 @@
         </w:rPr>
         <w:t>Maintainability</w:t>
       </w:r>
-      <w:bookmarkEnd w:id="13"/>
+      <w:bookmarkEnd w:id="14"/>
     </w:p>
     <w:p>
       <w:r>
@@ -7315,7 +7319,7 @@
       <w:r>
         <w:tab/>
       </w:r>
-      <w:bookmarkStart w:id="14" w:name="_Toc251600525"/>
+      <w:bookmarkStart w:id="15" w:name="_Toc251600525"/>
       <w:r>
         <w:t>2.2.3</w:t>
       </w:r>
@@ -7329,7 +7333,7 @@
         </w:rPr>
         <w:t>Modularity</w:t>
       </w:r>
-      <w:bookmarkEnd w:id="14"/>
+      <w:bookmarkEnd w:id="15"/>
     </w:p>
     <w:p>
       <w:r>
@@ -7370,7 +7374,7 @@
       <w:r>
         <w:tab/>
       </w:r>
-      <w:bookmarkStart w:id="15" w:name="_Toc251600526"/>
+      <w:bookmarkStart w:id="16" w:name="_Toc251600526"/>
       <w:r>
         <w:t>2.2.4</w:t>
       </w:r>
@@ -7384,7 +7388,7 @@
         </w:rPr>
         <w:t>Portability</w:t>
       </w:r>
-      <w:bookmarkEnd w:id="15"/>
+      <w:bookmarkEnd w:id="16"/>
     </w:p>
     <w:p>
       <w:pPr>
@@ -7452,7 +7456,7 @@
       <w:r>
         <w:tab/>
       </w:r>
-      <w:bookmarkStart w:id="16" w:name="_Toc251600527"/>
+      <w:bookmarkStart w:id="17" w:name="_Toc251600527"/>
       <w:r>
         <w:t>2.2.5</w:t>
       </w:r>
@@ -7466,7 +7470,7 @@
         </w:rPr>
         <w:t>Real-time Performance</w:t>
       </w:r>
-      <w:bookmarkEnd w:id="16"/>
+      <w:bookmarkEnd w:id="17"/>
     </w:p>
     <w:p>
       <w:pPr>
@@ -7489,7 +7493,7 @@
       <w:r>
         <w:tab/>
       </w:r>
-      <w:bookmarkStart w:id="17" w:name="_Toc251600528"/>
+      <w:bookmarkStart w:id="18" w:name="_Toc251600528"/>
       <w:r>
         <w:t>2.2.6</w:t>
       </w:r>
@@ -7503,7 +7507,7 @@
         </w:rPr>
         <w:t>Reliability</w:t>
       </w:r>
-      <w:bookmarkEnd w:id="17"/>
+      <w:bookmarkEnd w:id="18"/>
     </w:p>
     <w:p>
       <w:pPr>
@@ -7523,7 +7527,7 @@
       <w:pPr>
         <w:pStyle w:val="Heading2"/>
       </w:pPr>
-      <w:bookmarkStart w:id="18" w:name="_Toc251600529"/>
+      <w:bookmarkStart w:id="19" w:name="_Toc251600529"/>
       <w:r>
         <w:t xml:space="preserve">2.3   </w:t>
       </w:r>
@@ -7531,7 +7535,7 @@
         <w:tab/>
         <w:t>Assumptions</w:t>
       </w:r>
-      <w:bookmarkEnd w:id="18"/>
+      <w:bookmarkEnd w:id="19"/>
     </w:p>
     <w:p>
       <w:pPr>
@@ -7715,7 +7719,7 @@
       <w:pPr>
         <w:pStyle w:val="Heading2"/>
       </w:pPr>
-      <w:bookmarkStart w:id="19" w:name="_Toc251600530"/>
+      <w:bookmarkStart w:id="20" w:name="_Toc251600530"/>
       <w:r>
         <w:lastRenderedPageBreak/>
         <w:t xml:space="preserve">2.4   </w:t>
@@ -7724,7 +7728,7 @@
         <w:tab/>
         <w:t>Tradeoffs</w:t>
       </w:r>
-      <w:bookmarkEnd w:id="19"/>
+      <w:bookmarkEnd w:id="20"/>
     </w:p>
     <w:p>
       <w:r>
@@ -7805,7 +7809,7 @@
       <w:pPr>
         <w:pStyle w:val="Heading1"/>
       </w:pPr>
-      <w:bookmarkStart w:id="20" w:name="_Toc251600531"/>
+      <w:bookmarkStart w:id="21" w:name="_Toc251600531"/>
       <w:r>
         <w:lastRenderedPageBreak/>
         <w:t>3.</w:t>
@@ -7816,7 +7820,7 @@
       <w:r>
         <w:t>Layer Definitions</w:t>
       </w:r>
-      <w:bookmarkEnd w:id="20"/>
+      <w:bookmarkEnd w:id="21"/>
     </w:p>
     <w:p>
       <w:r>
@@ -7951,7 +7955,7 @@
       <w:pPr>
         <w:pStyle w:val="Heading2"/>
       </w:pPr>
-      <w:bookmarkStart w:id="21" w:name="_Toc251600532"/>
+      <w:bookmarkStart w:id="22" w:name="_Toc251600532"/>
       <w:r>
         <w:t>3.1</w:t>
       </w:r>
@@ -7965,7 +7969,7 @@
       <w:r>
         <w:t>Layer</w:t>
       </w:r>
-      <w:bookmarkEnd w:id="21"/>
+      <w:bookmarkEnd w:id="22"/>
     </w:p>
     <w:p>
       <w:r>
@@ -8009,7 +8013,7 @@
       <w:pPr>
         <w:pStyle w:val="Heading2"/>
       </w:pPr>
-      <w:bookmarkStart w:id="22" w:name="_Toc251600533"/>
+      <w:bookmarkStart w:id="23" w:name="_Toc251600533"/>
       <w:r>
         <w:t>3.2</w:t>
       </w:r>
@@ -8017,7 +8021,7 @@
         <w:tab/>
         <w:t>Warning Layer</w:t>
       </w:r>
-      <w:bookmarkEnd w:id="22"/>
+      <w:bookmarkEnd w:id="23"/>
     </w:p>
     <w:p>
       <w:r>
@@ -8069,7 +8073,7 @@
       <w:pPr>
         <w:pStyle w:val="Heading2"/>
       </w:pPr>
-      <w:bookmarkStart w:id="23" w:name="_Toc251600534"/>
+      <w:bookmarkStart w:id="24" w:name="_Toc251600534"/>
       <w:r>
         <w:lastRenderedPageBreak/>
         <w:t>3.3</w:t>
@@ -8078,7 +8082,7 @@
         <w:tab/>
         <w:t>Notification Layer</w:t>
       </w:r>
-      <w:bookmarkEnd w:id="23"/>
+      <w:bookmarkEnd w:id="24"/>
     </w:p>
     <w:p>
       <w:r>
@@ -8138,7 +8142,7 @@
       <w:pPr>
         <w:pStyle w:val="Heading1"/>
       </w:pPr>
-      <w:bookmarkStart w:id="24" w:name="_Toc251600535"/>
+      <w:bookmarkStart w:id="25" w:name="_Toc251600535"/>
       <w:r>
         <w:lastRenderedPageBreak/>
         <w:t>4.</w:t>
@@ -8152,13 +8156,13 @@
       <w:r>
         <w:t xml:space="preserve"> Layer</w:t>
       </w:r>
-      <w:bookmarkEnd w:id="24"/>
+      <w:bookmarkEnd w:id="25"/>
     </w:p>
     <w:p>
       <w:pPr>
         <w:pStyle w:val="Heading2"/>
       </w:pPr>
-      <w:bookmarkStart w:id="25" w:name="_Toc251600536"/>
+      <w:bookmarkStart w:id="26" w:name="_Toc251600536"/>
       <w:r>
         <w:t>4.1</w:t>
       </w:r>
@@ -8168,7 +8172,7 @@
       <w:r>
         <w:t>System Control Module</w:t>
       </w:r>
-      <w:bookmarkEnd w:id="25"/>
+      <w:bookmarkEnd w:id="26"/>
     </w:p>
     <w:p>
       <w:pPr>
@@ -9347,15 +9351,16 @@
       <w:pPr>
         <w:pStyle w:val="Heading2"/>
       </w:pPr>
-      <w:bookmarkStart w:id="26" w:name="_Toc251600537"/>
-      <w:r>
+      <w:bookmarkStart w:id="27" w:name="_Toc251600537"/>
+      <w:r>
+        <w:lastRenderedPageBreak/>
         <w:t>4.2</w:t>
       </w:r>
       <w:r>
         <w:tab/>
         <w:t>Sensor Module(s)</w:t>
       </w:r>
-      <w:bookmarkEnd w:id="26"/>
+      <w:bookmarkEnd w:id="27"/>
     </w:p>
     <w:p>
       <w:pPr>
@@ -9495,7 +9500,6 @@
         <w:rPr>
           <w:rStyle w:val="Heading3Char"/>
         </w:rPr>
-        <w:lastRenderedPageBreak/>
         <w:tab/>
         <w:t>4</w:t>
       </w:r>
@@ -9796,6 +9800,7 @@
         <w:rPr>
           <w:b/>
         </w:rPr>
+        <w:lastRenderedPageBreak/>
         <w:t xml:space="preserve">4.1.4 </w:t>
       </w:r>
       <w:r>
@@ -10553,7 +10558,7 @@
       <w:pPr>
         <w:pStyle w:val="Heading1"/>
       </w:pPr>
-      <w:bookmarkStart w:id="27" w:name="_Toc251600538"/>
+      <w:bookmarkStart w:id="28" w:name="_Toc251600538"/>
     </w:p>
     <w:p>
       <w:pPr>
@@ -10570,6 +10575,7 @@
         <w:pStyle w:val="Heading1"/>
       </w:pPr>
       <w:r>
+        <w:lastRenderedPageBreak/>
         <w:t>5.</w:t>
       </w:r>
       <w:r>
@@ -10578,13 +10584,13 @@
       <w:r>
         <w:t>Warning Layer</w:t>
       </w:r>
-      <w:bookmarkEnd w:id="27"/>
+      <w:bookmarkEnd w:id="28"/>
     </w:p>
     <w:p>
       <w:pPr>
         <w:pStyle w:val="Heading2"/>
       </w:pPr>
-      <w:bookmarkStart w:id="28" w:name="_Toc251600539"/>
+      <w:bookmarkStart w:id="29" w:name="_Toc251600539"/>
       <w:r>
         <w:t>5.1</w:t>
       </w:r>
@@ -10592,7 +10598,7 @@
         <w:tab/>
         <w:t>Battery Level Monitor</w:t>
       </w:r>
-      <w:bookmarkEnd w:id="28"/>
+      <w:bookmarkEnd w:id="29"/>
     </w:p>
     <w:p>
       <w:pPr>
@@ -11328,7 +11334,7 @@
         <w:pStyle w:val="Heading2"/>
         <w:ind w:left="0" w:firstLine="0"/>
       </w:pPr>
-      <w:bookmarkStart w:id="29" w:name="_Toc251600540"/>
+      <w:bookmarkStart w:id="30" w:name="_Toc251600540"/>
       <w:r>
         <w:t>5</w:t>
       </w:r>
@@ -11341,7 +11347,7 @@
       <w:r>
         <w:t>Detection Filter</w:t>
       </w:r>
-      <w:bookmarkEnd w:id="29"/>
+      <w:bookmarkEnd w:id="30"/>
     </w:p>
     <w:p>
       <w:pPr>
@@ -11567,7 +11573,7 @@
       <w:r>
         <w:tab/>
       </w:r>
-      <w:bookmarkStart w:id="30" w:name="_Toc251600541"/>
+      <w:bookmarkStart w:id="31" w:name="_Toc251600541"/>
       <w:r>
         <w:rPr>
           <w:sz w:val="24"/>
@@ -11590,7 +11596,7 @@
         <w:tab/>
         <w:t>Assumptions</w:t>
       </w:r>
-      <w:bookmarkEnd w:id="30"/>
+      <w:bookmarkEnd w:id="31"/>
     </w:p>
     <w:p>
       <w:pPr>
@@ -11644,7 +11650,7 @@
       <w:r>
         <w:tab/>
       </w:r>
-      <w:bookmarkStart w:id="31" w:name="_Toc251600542"/>
+      <w:bookmarkStart w:id="32" w:name="_Toc251600542"/>
       <w:r>
         <w:rPr>
           <w:sz w:val="24"/>
@@ -11667,7 +11673,7 @@
         <w:tab/>
         <w:t>Responsibilities</w:t>
       </w:r>
-      <w:bookmarkEnd w:id="31"/>
+      <w:bookmarkEnd w:id="32"/>
       <w:r>
         <w:rPr>
           <w:sz w:val="24"/>
@@ -11729,6 +11735,7 @@
         </w:rPr>
       </w:pPr>
       <w:r>
+        <w:lastRenderedPageBreak/>
         <w:tab/>
       </w:r>
       <w:proofErr w:type="gramStart"/>
@@ -12269,7 +12276,7 @@
         <w:pStyle w:val="Heading2"/>
         <w:ind w:left="0" w:firstLine="0"/>
       </w:pPr>
-      <w:bookmarkStart w:id="32" w:name="_Toc251600543"/>
+      <w:bookmarkStart w:id="33" w:name="_Toc251600543"/>
       <w:r>
         <w:t>5.3</w:t>
       </w:r>
@@ -12279,7 +12286,7 @@
       <w:r>
         <w:t>Warning Manager</w:t>
       </w:r>
-      <w:bookmarkEnd w:id="32"/>
+      <w:bookmarkEnd w:id="33"/>
     </w:p>
     <w:p>
       <w:pPr>
@@ -12461,7 +12468,7 @@
         <w:lastRenderedPageBreak/>
         <w:tab/>
       </w:r>
-      <w:bookmarkStart w:id="33" w:name="_Toc251600544"/>
+      <w:bookmarkStart w:id="34" w:name="_Toc251600544"/>
       <w:r>
         <w:rPr>
           <w:sz w:val="24"/>
@@ -12484,7 +12491,7 @@
         <w:tab/>
         <w:t>Assumptions</w:t>
       </w:r>
-      <w:bookmarkEnd w:id="33"/>
+      <w:bookmarkEnd w:id="34"/>
     </w:p>
     <w:p>
       <w:pPr>
@@ -12538,7 +12545,7 @@
       <w:r>
         <w:tab/>
       </w:r>
-      <w:bookmarkStart w:id="34" w:name="_Toc251600545"/>
+      <w:bookmarkStart w:id="35" w:name="_Toc251600545"/>
       <w:r>
         <w:rPr>
           <w:sz w:val="24"/>
@@ -12561,7 +12568,7 @@
         <w:tab/>
         <w:t>Responsibilities</w:t>
       </w:r>
-      <w:bookmarkEnd w:id="34"/>
+      <w:bookmarkEnd w:id="35"/>
       <w:r>
         <w:rPr>
           <w:sz w:val="24"/>
@@ -13145,7 +13152,7 @@
       <w:pPr>
         <w:pStyle w:val="Heading1"/>
       </w:pPr>
-      <w:bookmarkStart w:id="35" w:name="_Toc251600546"/>
+      <w:bookmarkStart w:id="36" w:name="_Toc251600546"/>
       <w:r>
         <w:lastRenderedPageBreak/>
         <w:t>6.</w:t>
@@ -13156,13 +13163,13 @@
       <w:r>
         <w:t>Notification Layer</w:t>
       </w:r>
-      <w:bookmarkEnd w:id="35"/>
+      <w:bookmarkEnd w:id="36"/>
     </w:p>
     <w:p>
       <w:pPr>
         <w:pStyle w:val="Heading2"/>
       </w:pPr>
-      <w:bookmarkStart w:id="36" w:name="_Toc251600547"/>
+      <w:bookmarkStart w:id="37" w:name="_Toc251600547"/>
       <w:r>
         <w:t>6.1</w:t>
       </w:r>
@@ -13170,7 +13177,7 @@
         <w:tab/>
         <w:t>On/Off Notification</w:t>
       </w:r>
-      <w:bookmarkEnd w:id="36"/>
+      <w:bookmarkEnd w:id="37"/>
     </w:p>
     <w:p>
       <w:pPr>
@@ -13752,6 +13759,7 @@
         <w:rPr>
           <w:b/>
         </w:rPr>
+        <w:lastRenderedPageBreak/>
         <w:tab/>
         <w:t>6.1.5</w:t>
       </w:r>
@@ -13918,7 +13926,6 @@
             <w:proofErr w:type="spellStart"/>
             <w:proofErr w:type="gramStart"/>
             <w:r>
-              <w:lastRenderedPageBreak/>
               <w:t>systemOnOff</w:t>
             </w:r>
             <w:proofErr w:type="spellEnd"/>
@@ -14009,7 +14016,7 @@
         <w:pStyle w:val="Heading2"/>
         <w:ind w:left="0" w:firstLine="0"/>
       </w:pPr>
-      <w:bookmarkStart w:id="37" w:name="_Toc251600548"/>
+      <w:bookmarkStart w:id="38" w:name="_Toc251600548"/>
       <w:r>
         <w:t>6.2</w:t>
       </w:r>
@@ -14017,7 +14024,7 @@
         <w:tab/>
         <w:t>Object Notification</w:t>
       </w:r>
-      <w:bookmarkEnd w:id="37"/>
+      <w:bookmarkEnd w:id="38"/>
     </w:p>
     <w:p>
       <w:pPr>
@@ -14325,6 +14332,7 @@
         <w:rPr>
           <w:b/>
         </w:rPr>
+        <w:lastRenderedPageBreak/>
         <w:t>6.2.4</w:t>
       </w:r>
       <w:r>
@@ -14610,7 +14618,6 @@
         <w:rPr>
           <w:b/>
         </w:rPr>
-        <w:lastRenderedPageBreak/>
         <w:tab/>
         <w:t>6.2.5</w:t>
       </w:r>
@@ -14866,7 +14873,7 @@
       <w:pPr>
         <w:pStyle w:val="Heading2"/>
       </w:pPr>
-      <w:bookmarkStart w:id="38" w:name="_Toc251600549"/>
+      <w:bookmarkStart w:id="39" w:name="_Toc251600549"/>
       <w:r>
         <w:t>6.3</w:t>
       </w:r>
@@ -14874,7 +14881,7 @@
         <w:tab/>
         <w:t>Battery Notification</w:t>
       </w:r>
-      <w:bookmarkEnd w:id="38"/>
+      <w:bookmarkEnd w:id="39"/>
     </w:p>
     <w:p>
       <w:pPr>
@@ -15101,6 +15108,7 @@
         <w:rPr>
           <w:b/>
         </w:rPr>
+        <w:lastRenderedPageBreak/>
         <w:t>6.3.3</w:t>
       </w:r>
       <w:r>
@@ -15151,7 +15159,6 @@
         <w:rPr>
           <w:b/>
         </w:rPr>
-        <w:lastRenderedPageBreak/>
         <w:t>6.3.4</w:t>
       </w:r>
       <w:r>
@@ -15782,7 +15789,7 @@
       <w:pPr>
         <w:pStyle w:val="Heading1"/>
       </w:pPr>
-      <w:bookmarkStart w:id="39" w:name="_Toc251600550"/>
+      <w:bookmarkStart w:id="40" w:name="_Toc251600550"/>
       <w:r>
         <w:lastRenderedPageBreak/>
         <w:t>7.</w:t>
@@ -15793,7 +15800,7 @@
       <w:r>
         <w:t>Inter-Subsystem Data Flow</w:t>
       </w:r>
-      <w:bookmarkEnd w:id="39"/>
+      <w:bookmarkEnd w:id="40"/>
     </w:p>
     <w:p>
       <w:pPr>
@@ -15802,7 +15809,7 @@
           <w:rFonts w:eastAsia="Batang"/>
         </w:rPr>
       </w:pPr>
-      <w:bookmarkStart w:id="40" w:name="_Toc251600551"/>
+      <w:bookmarkStart w:id="41" w:name="_Toc251600551"/>
       <w:r>
         <w:rPr>
           <w:rFonts w:eastAsia="Batang"/>
@@ -15821,7 +15828,7 @@
         </w:rPr>
         <w:t>Inter-Subsystem Data Flow Section</w:t>
       </w:r>
-      <w:bookmarkEnd w:id="40"/>
+      <w:bookmarkEnd w:id="41"/>
     </w:p>
     <w:p>
       <w:pPr>
@@ -15907,7 +15914,7 @@
           <w:szCs w:val="20"/>
         </w:rPr>
       </w:pPr>
-      <w:bookmarkStart w:id="41" w:name="_Ref73420844"/>
+      <w:bookmarkStart w:id="42" w:name="_Ref73420844"/>
       <w:r>
         <w:rPr>
           <w:rFonts w:eastAsia="Batang"/>
@@ -15983,7 +15990,7 @@
         </w:rPr>
         <w:t>-</w:t>
       </w:r>
-      <w:bookmarkEnd w:id="41"/>
+      <w:bookmarkEnd w:id="42"/>
       <w:r>
         <w:rPr>
           <w:rFonts w:ascii="Times New Roman" w:hAnsi="Times New Roman"/>
@@ -19299,7 +19306,7 @@
         <w:pStyle w:val="Heading1"/>
         <w:spacing w:before="720"/>
       </w:pPr>
-      <w:bookmarkStart w:id="42" w:name="_Toc251600552"/>
+      <w:bookmarkStart w:id="43" w:name="_Toc251600552"/>
       <w:r>
         <w:lastRenderedPageBreak/>
         <w:t>8.</w:t>
@@ -19308,7 +19315,7 @@
         <w:tab/>
         <w:t>Requirements Mapping</w:t>
       </w:r>
-      <w:bookmarkEnd w:id="42"/>
+      <w:bookmarkEnd w:id="43"/>
     </w:p>
     <w:p>
       <w:r>
@@ -22302,6 +22309,7 @@
                 <w:sz w:val="18"/>
                 <w:szCs w:val="18"/>
               </w:rPr>
+              <w:lastRenderedPageBreak/>
               <w:t>5.4</w:t>
             </w:r>
           </w:p>
@@ -23886,22 +23894,18 @@
         <w:pStyle w:val="Heading1"/>
         <w:spacing w:before="720"/>
       </w:pPr>
-      <w:bookmarkStart w:id="43" w:name="_Toc251600553"/>
-      <w:r>
+      <w:bookmarkStart w:id="44" w:name="_Toc251600553"/>
+      <w:r>
+        <w:lastRenderedPageBreak/>
         <w:t>9.</w:t>
       </w:r>
       <w:r>
         <w:tab/>
       </w:r>
       <w:r>
-        <w:t>Op</w:t>
-      </w:r>
-      <w:bookmarkStart w:id="44" w:name="_GoBack"/>
+        <w:t>Operating System Dependencies</w:t>
+      </w:r>
       <w:bookmarkEnd w:id="44"/>
-      <w:r>
-        <w:t>erating System Dependencies</w:t>
-      </w:r>
-      <w:bookmarkEnd w:id="43"/>
     </w:p>
     <w:p>
       <w:pPr>
@@ -24732,7 +24736,6 @@
         <w:rPr>
           <w:b/>
         </w:rPr>
-        <w:lastRenderedPageBreak/>
         <w:t>Clarity</w:t>
       </w:r>
       <w:r>
@@ -25230,6 +25233,7 @@
           <w:sz w:val="24"/>
           <w:szCs w:val="24"/>
         </w:rPr>
+        <w:lastRenderedPageBreak/>
         <w:t>Warning</w:t>
       </w:r>
       <w:r>
@@ -25590,7 +25594,7 @@
       <w:rPr>
         <w:noProof/>
       </w:rPr>
-      <w:t>2</w:t>
+      <w:t>6</w:t>
     </w:r>
     <w:r>
       <w:rPr>
@@ -29412,6 +29416,7 @@
   <w:style w:type="character" w:default="1" w:styleId="DefaultParagraphFont">
     <w:name w:val="Default Paragraph Font"/>
     <w:uiPriority w:val="1"/>
+    <w:semiHidden/>
     <w:unhideWhenUsed/>
   </w:style>
   <w:style w:type="table" w:default="1" w:styleId="TableNormal">
@@ -30509,7 +30514,7 @@
 </file>
 
 <file path=customXml/itemProps1.xml><?xml version="1.0" encoding="utf-8"?>
-<ds:datastoreItem xmlns:ds="http://schemas.openxmlformats.org/officeDocument/2006/customXml" ds:itemID="{DE810632-B2BF-BD4F-B3DB-767A3DAD1CEE}">
+<ds:datastoreItem xmlns:ds="http://schemas.openxmlformats.org/officeDocument/2006/customXml" ds:itemID="{EE6CB1B7-1455-1E49-8865-D693F9F3EBFF}">
   <ds:schemaRefs>
     <ds:schemaRef ds:uri="http://schemas.openxmlformats.org/officeDocument/2006/bibliography"/>
   </ds:schemaRefs>

</xml_diff>

<commit_message>
Forgot to update the dates
</commit_message>
<xml_diff>
--- a/Architecture Design Specification - Sight By Touch.docx
+++ b/Architecture Design Specification - Sight By Touch.docx
@@ -312,7 +312,15 @@
           <w:sz w:val="22"/>
           <w:szCs w:val="22"/>
         </w:rPr>
-        <w:t>1/2014</w:t>
+        <w:t>4</w:t>
+      </w:r>
+      <w:r>
+        <w:rPr>
+          <w:rFonts w:ascii="Times New Roman" w:hAnsi="Times New Roman"/>
+          <w:sz w:val="22"/>
+          <w:szCs w:val="22"/>
+        </w:rPr>
+        <w:t>/2014</w:t>
       </w:r>
     </w:p>
     <w:p>
@@ -13206,7 +13214,7 @@
                     <a:blip r:embed="rId9">
                       <a:extLst>
                         <a:ext uri="{28A0092B-C50C-407E-A947-70E740481C1C}">
-                          <a14:useLocalDpi xmlns="" xmlns:wpc="http://schemas.microsoft.com/office/word/2010/wordprocessingCanvas" xmlns:mc="http://schemas.openxmlformats.org/markup-compatibility/2006" xmlns:o="urn:schemas-microsoft-com:office:office" xmlns:v="urn:schemas-microsoft-com:vml" xmlns:wp14="http://schemas.microsoft.com/office/word/2010/wordprocessingDrawing" xmlns:w10="urn:schemas-microsoft-com:office:word" xmlns:w="http://schemas.openxmlformats.org/wordprocessingml/2006/main" xmlns:w14="http://schemas.microsoft.com/office/word/2010/wordml" xmlns:w15="http://schemas.microsoft.com/office/word/2012/wordml" xmlns:wpg="http://schemas.microsoft.com/office/word/2010/wordprocessingGroup" xmlns:wpi="http://schemas.microsoft.com/office/word/2010/wordprocessingInk" xmlns:wps="http://schemas.microsoft.com/office/word/2010/wordprocessingShape" xmlns:a14="http://schemas.microsoft.com/office/drawing/2010/main" val="0"/>
+                          <a14:useLocalDpi xmlns:a14="http://schemas.microsoft.com/office/drawing/2010/main" xmlns:wps="http://schemas.microsoft.com/office/word/2010/wordprocessingShape" xmlns:wpi="http://schemas.microsoft.com/office/word/2010/wordprocessingInk" xmlns:wpg="http://schemas.microsoft.com/office/word/2010/wordprocessingGroup" xmlns:w15="http://schemas.microsoft.com/office/word/2012/wordml" xmlns:w14="http://schemas.microsoft.com/office/word/2010/wordml" xmlns:w="http://schemas.openxmlformats.org/wordprocessingml/2006/main" xmlns:w10="urn:schemas-microsoft-com:office:word" xmlns:wp14="http://schemas.microsoft.com/office/word/2010/wordprocessingDrawing" xmlns:v="urn:schemas-microsoft-com:vml" xmlns:o="urn:schemas-microsoft-com:office:office" xmlns:mc="http://schemas.openxmlformats.org/markup-compatibility/2006" xmlns:wpc="http://schemas.microsoft.com/office/word/2010/wordprocessingCanvas" xmlns="" val="0"/>
                         </a:ext>
                       </a:extLst>
                     </a:blip>
@@ -13226,7 +13234,7 @@
                     </a:ln>
                     <a:extLst>
                       <a:ext uri="{53640926-AAD7-44D8-BBD7-CCE9431645EC}">
-                        <a14:shadowObscured xmlns="" xmlns:wpc="http://schemas.microsoft.com/office/word/2010/wordprocessingCanvas" xmlns:mc="http://schemas.openxmlformats.org/markup-compatibility/2006" xmlns:o="urn:schemas-microsoft-com:office:office" xmlns:v="urn:schemas-microsoft-com:vml" xmlns:wp14="http://schemas.microsoft.com/office/word/2010/wordprocessingDrawing" xmlns:w10="urn:schemas-microsoft-com:office:word" xmlns:w="http://schemas.openxmlformats.org/wordprocessingml/2006/main" xmlns:w14="http://schemas.microsoft.com/office/word/2010/wordml" xmlns:w15="http://schemas.microsoft.com/office/word/2012/wordml" xmlns:wpg="http://schemas.microsoft.com/office/word/2010/wordprocessingGroup" xmlns:wpi="http://schemas.microsoft.com/office/word/2010/wordprocessingInk" xmlns:wps="http://schemas.microsoft.com/office/word/2010/wordprocessingShape" xmlns:a14="http://schemas.microsoft.com/office/drawing/2010/main"/>
+                        <a14:shadowObscured xmlns:a14="http://schemas.microsoft.com/office/drawing/2010/main" xmlns:wps="http://schemas.microsoft.com/office/word/2010/wordprocessingShape" xmlns:wpi="http://schemas.microsoft.com/office/word/2010/wordprocessingInk" xmlns:wpg="http://schemas.microsoft.com/office/word/2010/wordprocessingGroup" xmlns:w15="http://schemas.microsoft.com/office/word/2012/wordml" xmlns:w14="http://schemas.microsoft.com/office/word/2010/wordml" xmlns:w="http://schemas.openxmlformats.org/wordprocessingml/2006/main" xmlns:w10="urn:schemas-microsoft-com:office:word" xmlns:wp14="http://schemas.microsoft.com/office/word/2010/wordprocessingDrawing" xmlns:v="urn:schemas-microsoft-com:vml" xmlns:o="urn:schemas-microsoft-com:office:office" xmlns:mc="http://schemas.openxmlformats.org/markup-compatibility/2006" xmlns:wpc="http://schemas.microsoft.com/office/word/2010/wordprocessingCanvas" xmlns=""/>
                       </a:ext>
                     </a:extLst>
                   </pic:spPr>
@@ -20486,7 +20494,7 @@
                     <a:blip r:embed="rId9">
                       <a:extLst>
                         <a:ext uri="{28A0092B-C50C-407E-A947-70E740481C1C}">
-                          <a14:useLocalDpi xmlns="" xmlns:wpc="http://schemas.microsoft.com/office/word/2010/wordprocessingCanvas" xmlns:mc="http://schemas.openxmlformats.org/markup-compatibility/2006" xmlns:o="urn:schemas-microsoft-com:office:office" xmlns:v="urn:schemas-microsoft-com:vml" xmlns:wp14="http://schemas.microsoft.com/office/word/2010/wordprocessingDrawing" xmlns:w10="urn:schemas-microsoft-com:office:word" xmlns:w="http://schemas.openxmlformats.org/wordprocessingml/2006/main" xmlns:w14="http://schemas.microsoft.com/office/word/2010/wordml" xmlns:w15="http://schemas.microsoft.com/office/word/2012/wordml" xmlns:wpg="http://schemas.microsoft.com/office/word/2010/wordprocessingGroup" xmlns:wpi="http://schemas.microsoft.com/office/word/2010/wordprocessingInk" xmlns:wps="http://schemas.microsoft.com/office/word/2010/wordprocessingShape" xmlns:a14="http://schemas.microsoft.com/office/drawing/2010/main" val="0"/>
+                          <a14:useLocalDpi xmlns:a14="http://schemas.microsoft.com/office/drawing/2010/main" xmlns:wps="http://schemas.microsoft.com/office/word/2010/wordprocessingShape" xmlns:wpi="http://schemas.microsoft.com/office/word/2010/wordprocessingInk" xmlns:wpg="http://schemas.microsoft.com/office/word/2010/wordprocessingGroup" xmlns:w15="http://schemas.microsoft.com/office/word/2012/wordml" xmlns:w14="http://schemas.microsoft.com/office/word/2010/wordml" xmlns:w="http://schemas.openxmlformats.org/wordprocessingml/2006/main" xmlns:w10="urn:schemas-microsoft-com:office:word" xmlns:wp14="http://schemas.microsoft.com/office/word/2010/wordprocessingDrawing" xmlns:v="urn:schemas-microsoft-com:vml" xmlns:o="urn:schemas-microsoft-com:office:office" xmlns:mc="http://schemas.openxmlformats.org/markup-compatibility/2006" xmlns:wpc="http://schemas.microsoft.com/office/word/2010/wordprocessingCanvas" xmlns="" val="0"/>
                         </a:ext>
                       </a:extLst>
                     </a:blip>
@@ -20506,7 +20514,7 @@
                     </a:ln>
                     <a:extLst>
                       <a:ext uri="{53640926-AAD7-44D8-BBD7-CCE9431645EC}">
-                        <a14:shadowObscured xmlns="" xmlns:wpc="http://schemas.microsoft.com/office/word/2010/wordprocessingCanvas" xmlns:mc="http://schemas.openxmlformats.org/markup-compatibility/2006" xmlns:o="urn:schemas-microsoft-com:office:office" xmlns:v="urn:schemas-microsoft-com:vml" xmlns:wp14="http://schemas.microsoft.com/office/word/2010/wordprocessingDrawing" xmlns:w10="urn:schemas-microsoft-com:office:word" xmlns:w="http://schemas.openxmlformats.org/wordprocessingml/2006/main" xmlns:w14="http://schemas.microsoft.com/office/word/2010/wordml" xmlns:w15="http://schemas.microsoft.com/office/word/2012/wordml" xmlns:wpg="http://schemas.microsoft.com/office/word/2010/wordprocessingGroup" xmlns:wpi="http://schemas.microsoft.com/office/word/2010/wordprocessingInk" xmlns:wps="http://schemas.microsoft.com/office/word/2010/wordprocessingShape" xmlns:a14="http://schemas.microsoft.com/office/drawing/2010/main"/>
+                        <a14:shadowObscured xmlns:a14="http://schemas.microsoft.com/office/drawing/2010/main" xmlns:wps="http://schemas.microsoft.com/office/word/2010/wordprocessingShape" xmlns:wpi="http://schemas.microsoft.com/office/word/2010/wordprocessingInk" xmlns:wpg="http://schemas.microsoft.com/office/word/2010/wordprocessingGroup" xmlns:w15="http://schemas.microsoft.com/office/word/2012/wordml" xmlns:w14="http://schemas.microsoft.com/office/word/2010/wordml" xmlns:w="http://schemas.openxmlformats.org/wordprocessingml/2006/main" xmlns:w10="urn:schemas-microsoft-com:office:word" xmlns:wp14="http://schemas.microsoft.com/office/word/2010/wordprocessingDrawing" xmlns:v="urn:schemas-microsoft-com:vml" xmlns:o="urn:schemas-microsoft-com:office:office" xmlns:mc="http://schemas.openxmlformats.org/markup-compatibility/2006" xmlns:wpc="http://schemas.microsoft.com/office/word/2010/wordprocessingCanvas" xmlns=""/>
                       </a:ext>
                     </a:extLst>
                   </pic:spPr>
@@ -34612,7 +34620,7 @@
         <w:rPr>
           <w:noProof/>
         </w:rPr>
-        <w:t>11</w:t>
+        <w:t>2</w:t>
       </w:r>
     </w:fldSimple>
     <w:r>
@@ -39634,7 +39642,7 @@
 </file>
 
 <file path=customXml/itemProps1.xml><?xml version="1.0" encoding="utf-8"?>
-<ds:datastoreItem xmlns:ds="http://schemas.openxmlformats.org/officeDocument/2006/customXml" ds:itemID="{7B5F7800-E060-4901-9F89-E95C718F6CF9}">
+<ds:datastoreItem xmlns:ds="http://schemas.openxmlformats.org/officeDocument/2006/customXml" ds:itemID="{C7AA4614-71C6-4A1E-9D50-99210EA7B1F7}">
   <ds:schemaRefs>
     <ds:schemaRef ds:uri="http://schemas.openxmlformats.org/officeDocument/2006/bibliography"/>
   </ds:schemaRefs>

</xml_diff>